<commit_message>
Modificación de etiqueta <h4> a <h1>
</commit_message>
<xml_diff>
--- a/Cambios_en_el_documento.docx
+++ b/Cambios_en_el_documento.docx
@@ -769,8 +769,117 @@
         </w:rPr>
         <w:t>Se modificó la visualización y distribución del “index.html” para vista desktop.</w:t>
       </w:r>
+    </w:p>
+    <w:p>
+      <w:pPr>
+        <w:spacing w:line="360" w:lineRule="auto"/>
+        <w:jc w:val="both"/>
+        <w:rPr>
+          <w:rFonts w:ascii="Arial" w:hAnsi="Arial" w:cs="Arial"/>
+          <w:sz w:val="24"/>
+          <w:lang w:val="es-AR"/>
+        </w:rPr>
+      </w:pPr>
+    </w:p>
+    <w:p>
+      <w:pPr>
+        <w:pStyle w:val="Ttulo1"/>
+        <w:rPr>
+          <w:lang w:val="es-AR"/>
+        </w:rPr>
+      </w:pPr>
       <w:bookmarkStart w:id="0" w:name="_GoBack"/>
-      <w:bookmarkEnd w:id="0"/>
+      <w:r>
+        <w:rPr>
+          <w:lang w:val="es-AR"/>
+        </w:rPr>
+        <w:t>MODIFICACIONES AL 09/02/2022</w:t>
+      </w:r>
+    </w:p>
+    <w:bookmarkEnd w:id="0"/>
+    <w:p>
+      <w:pPr>
+        <w:pStyle w:val="Prrafodelista"/>
+        <w:numPr>
+          <w:ilvl w:val="0"/>
+          <w:numId w:val="2"/>
+        </w:numPr>
+        <w:spacing w:line="360" w:lineRule="auto"/>
+        <w:jc w:val="both"/>
+        <w:rPr>
+          <w:rFonts w:ascii="Arial" w:hAnsi="Arial" w:cs="Arial"/>
+          <w:sz w:val="24"/>
+          <w:lang w:val="es-AR"/>
+        </w:rPr>
+      </w:pPr>
+      <w:r>
+        <w:rPr>
+          <w:rFonts w:ascii="Arial" w:hAnsi="Arial" w:cs="Arial"/>
+          <w:sz w:val="24"/>
+          <w:lang w:val="es-AR"/>
+        </w:rPr>
+        <w:t xml:space="preserve">Se modificó la etiqueta del título en el </w:t>
+      </w:r>
+      <w:proofErr w:type="spellStart"/>
+      <w:r>
+        <w:rPr>
+          <w:rFonts w:ascii="Arial" w:hAnsi="Arial" w:cs="Arial"/>
+          <w:sz w:val="24"/>
+          <w:lang w:val="es-AR"/>
+        </w:rPr>
+        <w:t>header</w:t>
+      </w:r>
+      <w:proofErr w:type="spellEnd"/>
+      <w:r>
+        <w:rPr>
+          <w:rFonts w:ascii="Arial" w:hAnsi="Arial" w:cs="Arial"/>
+          <w:sz w:val="24"/>
+          <w:lang w:val="es-AR"/>
+        </w:rPr>
+        <w:t xml:space="preserve"> de &lt;h4&gt; a &lt;h1&gt;.</w:t>
+      </w:r>
+    </w:p>
+    <w:p>
+      <w:pPr>
+        <w:pStyle w:val="Prrafodelista"/>
+        <w:numPr>
+          <w:ilvl w:val="0"/>
+          <w:numId w:val="2"/>
+        </w:numPr>
+        <w:spacing w:line="360" w:lineRule="auto"/>
+        <w:jc w:val="both"/>
+        <w:rPr>
+          <w:rFonts w:ascii="Arial" w:hAnsi="Arial" w:cs="Arial"/>
+          <w:sz w:val="24"/>
+          <w:lang w:val="es-AR"/>
+        </w:rPr>
+      </w:pPr>
+      <w:r>
+        <w:rPr>
+          <w:rFonts w:ascii="Arial" w:hAnsi="Arial" w:cs="Arial"/>
+          <w:sz w:val="24"/>
+          <w:lang w:val="es-AR"/>
+        </w:rPr>
+        <w:t>Se modificó en el archivo “</w:t>
+      </w:r>
+      <w:proofErr w:type="spellStart"/>
+      <w:r>
+        <w:rPr>
+          <w:rFonts w:ascii="Arial" w:hAnsi="Arial" w:cs="Arial"/>
+          <w:sz w:val="24"/>
+          <w:lang w:val="es-AR"/>
+        </w:rPr>
+        <w:t>style.scss</w:t>
+      </w:r>
+      <w:proofErr w:type="spellEnd"/>
+      <w:r>
+        <w:rPr>
+          <w:rFonts w:ascii="Arial" w:hAnsi="Arial" w:cs="Arial"/>
+          <w:sz w:val="24"/>
+          <w:lang w:val="es-AR"/>
+        </w:rPr>
+        <w:t>” (por ende, en el “style.css” también) el estilo de la etiqueta &lt;h1&gt;.</w:t>
+      </w:r>
     </w:p>
     <w:sectPr>
       <w:pgSz w:w="12240" w:h="15840"/>
@@ -785,9 +894,9 @@
 <file path=word/numbering.xml><?xml version="1.0" encoding="utf-8"?>
 <w:numbering xmlns:wpc="http://schemas.microsoft.com/office/word/2010/wordprocessingCanvas" xmlns:mc="http://schemas.openxmlformats.org/markup-compatibility/2006" xmlns:o="urn:schemas-microsoft-com:office:office" xmlns:r="http://schemas.openxmlformats.org/officeDocument/2006/relationships" xmlns:m="http://schemas.openxmlformats.org/officeDocument/2006/math" xmlns:v="urn:schemas-microsoft-com:vml" xmlns:wp14="http://schemas.microsoft.com/office/word/2010/wordprocessingDrawing" xmlns:wp="http://schemas.openxmlformats.org/drawingml/2006/wordprocessingDrawing" xmlns:w10="urn:schemas-microsoft-com:office:word" xmlns:w="http://schemas.openxmlformats.org/wordprocessingml/2006/main" xmlns:w14="http://schemas.microsoft.com/office/word/2010/wordml" xmlns:w15="http://schemas.microsoft.com/office/word/2012/wordml" xmlns:wpg="http://schemas.microsoft.com/office/word/2010/wordprocessingGroup" xmlns:wpi="http://schemas.microsoft.com/office/word/2010/wordprocessingInk" xmlns:wne="http://schemas.microsoft.com/office/word/2006/wordml" xmlns:wps="http://schemas.microsoft.com/office/word/2010/wordprocessingShape" mc:Ignorable="w14 w15 wp14">
   <w:abstractNum w:abstractNumId="0">
-    <w:nsid w:val="449F4EB4"/>
+    <w:nsid w:val="2E8263A1"/>
     <w:multiLevelType w:val="hybridMultilevel"/>
-    <w:tmpl w:val="2A88152C"/>
+    <w:tmpl w:val="B8F65CB0"/>
     <w:lvl w:ilvl="0" w:tplc="04090001">
       <w:start w:val="1"/>
       <w:numFmt w:val="bullet"/>
@@ -897,7 +1006,123 @@
       </w:rPr>
     </w:lvl>
   </w:abstractNum>
+  <w:abstractNum w:abstractNumId="1">
+    <w:nsid w:val="449F4EB4"/>
+    <w:multiLevelType w:val="hybridMultilevel"/>
+    <w:tmpl w:val="2A88152C"/>
+    <w:lvl w:ilvl="0" w:tplc="04090001">
+      <w:start w:val="1"/>
+      <w:numFmt w:val="bullet"/>
+      <w:lvlText w:val=""/>
+      <w:lvlJc w:val="left"/>
+      <w:pPr>
+        <w:ind w:left="720" w:hanging="360"/>
+      </w:pPr>
+      <w:rPr>
+        <w:rFonts w:ascii="Symbol" w:hAnsi="Symbol" w:hint="default"/>
+      </w:rPr>
+    </w:lvl>
+    <w:lvl w:ilvl="1" w:tplc="04090003" w:tentative="1">
+      <w:start w:val="1"/>
+      <w:numFmt w:val="bullet"/>
+      <w:lvlText w:val="o"/>
+      <w:lvlJc w:val="left"/>
+      <w:pPr>
+        <w:ind w:left="1440" w:hanging="360"/>
+      </w:pPr>
+      <w:rPr>
+        <w:rFonts w:ascii="Courier New" w:hAnsi="Courier New" w:cs="Courier New" w:hint="default"/>
+      </w:rPr>
+    </w:lvl>
+    <w:lvl w:ilvl="2" w:tplc="04090005" w:tentative="1">
+      <w:start w:val="1"/>
+      <w:numFmt w:val="bullet"/>
+      <w:lvlText w:val=""/>
+      <w:lvlJc w:val="left"/>
+      <w:pPr>
+        <w:ind w:left="2160" w:hanging="360"/>
+      </w:pPr>
+      <w:rPr>
+        <w:rFonts w:ascii="Wingdings" w:hAnsi="Wingdings" w:hint="default"/>
+      </w:rPr>
+    </w:lvl>
+    <w:lvl w:ilvl="3" w:tplc="04090001" w:tentative="1">
+      <w:start w:val="1"/>
+      <w:numFmt w:val="bullet"/>
+      <w:lvlText w:val=""/>
+      <w:lvlJc w:val="left"/>
+      <w:pPr>
+        <w:ind w:left="2880" w:hanging="360"/>
+      </w:pPr>
+      <w:rPr>
+        <w:rFonts w:ascii="Symbol" w:hAnsi="Symbol" w:hint="default"/>
+      </w:rPr>
+    </w:lvl>
+    <w:lvl w:ilvl="4" w:tplc="04090003" w:tentative="1">
+      <w:start w:val="1"/>
+      <w:numFmt w:val="bullet"/>
+      <w:lvlText w:val="o"/>
+      <w:lvlJc w:val="left"/>
+      <w:pPr>
+        <w:ind w:left="3600" w:hanging="360"/>
+      </w:pPr>
+      <w:rPr>
+        <w:rFonts w:ascii="Courier New" w:hAnsi="Courier New" w:cs="Courier New" w:hint="default"/>
+      </w:rPr>
+    </w:lvl>
+    <w:lvl w:ilvl="5" w:tplc="04090005" w:tentative="1">
+      <w:start w:val="1"/>
+      <w:numFmt w:val="bullet"/>
+      <w:lvlText w:val=""/>
+      <w:lvlJc w:val="left"/>
+      <w:pPr>
+        <w:ind w:left="4320" w:hanging="360"/>
+      </w:pPr>
+      <w:rPr>
+        <w:rFonts w:ascii="Wingdings" w:hAnsi="Wingdings" w:hint="default"/>
+      </w:rPr>
+    </w:lvl>
+    <w:lvl w:ilvl="6" w:tplc="04090001" w:tentative="1">
+      <w:start w:val="1"/>
+      <w:numFmt w:val="bullet"/>
+      <w:lvlText w:val=""/>
+      <w:lvlJc w:val="left"/>
+      <w:pPr>
+        <w:ind w:left="5040" w:hanging="360"/>
+      </w:pPr>
+      <w:rPr>
+        <w:rFonts w:ascii="Symbol" w:hAnsi="Symbol" w:hint="default"/>
+      </w:rPr>
+    </w:lvl>
+    <w:lvl w:ilvl="7" w:tplc="04090003" w:tentative="1">
+      <w:start w:val="1"/>
+      <w:numFmt w:val="bullet"/>
+      <w:lvlText w:val="o"/>
+      <w:lvlJc w:val="left"/>
+      <w:pPr>
+        <w:ind w:left="5760" w:hanging="360"/>
+      </w:pPr>
+      <w:rPr>
+        <w:rFonts w:ascii="Courier New" w:hAnsi="Courier New" w:cs="Courier New" w:hint="default"/>
+      </w:rPr>
+    </w:lvl>
+    <w:lvl w:ilvl="8" w:tplc="04090005" w:tentative="1">
+      <w:start w:val="1"/>
+      <w:numFmt w:val="bullet"/>
+      <w:lvlText w:val=""/>
+      <w:lvlJc w:val="left"/>
+      <w:pPr>
+        <w:ind w:left="6480" w:hanging="360"/>
+      </w:pPr>
+      <w:rPr>
+        <w:rFonts w:ascii="Wingdings" w:hAnsi="Wingdings" w:hint="default"/>
+      </w:rPr>
+    </w:lvl>
+  </w:abstractNum>
   <w:num w:numId="1">
+    <w:abstractNumId w:val="1"/>
+  </w:num>
+  <w:num w:numId="2">
     <w:abstractNumId w:val="0"/>
   </w:num>
 </w:numbering>

</xml_diff>